<commit_message>
SCRUM Meeting Prep Work 7/18
</commit_message>
<xml_diff>
--- a/Release Plan.docx
+++ b/Release Plan.docx
@@ -378,16 +378,7 @@
           <w:sz w:val="21"/>
           <w:szCs w:val="21"/>
         </w:rPr>
-        <w:t>Haru</w:t>
-      </w:r>
-      <w:bookmarkStart w:id="0" w:name="_GoBack"/>
-      <w:bookmarkEnd w:id="0"/>
-      <w:r>
-        <w:rPr>
-          <w:sz w:val="21"/>
-          <w:szCs w:val="21"/>
-        </w:rPr>
-        <w:t xml:space="preserve"> should be a diary app that can visualize the user’s day in one screen</w:t>
+        <w:t>Haru should be a diary app that can visualize the user’s day in one screen</w:t>
       </w:r>
       <w:r>
         <w:rPr>
@@ -991,6 +982,19 @@
     <w:p>
       <w:pPr>
         <w:spacing w:line="259" w:lineRule="auto"/>
+        <w:ind w:left="1438" w:hanging="720"/>
+      </w:pPr>
+      <w:r>
+        <w:t>(3)</w:t>
+      </w:r>
+      <w:r>
+        <w:tab/>
+        <w:t>As an app manager, I want our team to follow the Continuous Integration Practice so that we can gain a better understanding of what it will take to integrate our work together.</w:t>
+      </w:r>
+    </w:p>
+    <w:p>
+      <w:pPr>
+        <w:spacing w:line="259" w:lineRule="auto"/>
       </w:pPr>
       <w:r>
         <w:t>Sprint 3:</w:t>
@@ -1108,13 +1112,8 @@
       <w:r>
         <w:t xml:space="preserve"> upload pictures with their comments on their pins. </w:t>
       </w:r>
-    </w:p>
-    <w:p>
-      <w:pPr>
-        <w:tabs>
-          <w:tab w:val="left" w:pos="5784"/>
-        </w:tabs>
-      </w:pPr>
+      <w:bookmarkStart w:id="0" w:name="_GoBack"/>
+      <w:bookmarkEnd w:id="0"/>
     </w:p>
     <w:sectPr>
       <w:pgSz w:w="12240" w:h="15840"/>
@@ -4301,7 +4300,7 @@
 </file>
 
 <file path=customXml/itemProps2.xml><?xml version="1.0" encoding="utf-8"?>
-<ds:datastoreItem xmlns:ds="http://schemas.openxmlformats.org/officeDocument/2006/customXml" ds:itemID="{1746821C-64C7-42EA-A056-7B2699385DF2}">
+<ds:datastoreItem xmlns:ds="http://schemas.openxmlformats.org/officeDocument/2006/customXml" ds:itemID="{FCCA3832-272E-44A5-A24D-55B3EB9B93ED}">
   <ds:schemaRefs>
     <ds:schemaRef ds:uri="http://schemas.openxmlformats.org/officeDocument/2006/bibliography"/>
   </ds:schemaRefs>

</xml_diff>